<commit_message>
updated CDL usecases, 422 hw05
</commit_message>
<xml_diff>
--- a/Resume/Skills.docx
+++ b/Resume/Skills.docx
@@ -54,15 +54,10 @@
         <w:t>, Java, JavaScript, CSS</w:t>
       </w:r>
       <w:r>
-        <w:t xml:space="preserve">, HTML, </w:t>
-      </w:r>
-      <w:proofErr w:type="spellStart"/>
-      <w:r>
-        <w:t>LaTeX</w:t>
-      </w:r>
-      <w:proofErr w:type="spellEnd"/>
-      <w:r>
-        <w:t>, SQL, D3.js</w:t>
+        <w:t>, HTML, LaTeX</w:t>
+      </w:r>
+      <w:r>
+        <w:t>, D3.js</w:t>
       </w:r>
       <w:r>
         <w:t xml:space="preserve">, </w:t>
@@ -71,13 +66,16 @@
         <w:t xml:space="preserve">Tableau, </w:t>
       </w:r>
       <w:r>
-        <w:t xml:space="preserve">GitHub, Excel, MS Suite, </w:t>
+        <w:t xml:space="preserve">GitHub, </w:t>
       </w:r>
       <w:bookmarkStart w:id="0" w:name="_GoBack"/>
       <w:r>
-        <w:t>Adobe Suite</w:t>
+        <w:t>Excel</w:t>
       </w:r>
       <w:bookmarkEnd w:id="0"/>
+      <w:r>
+        <w:t>, MS Suite, Adobe Suite</w:t>
+      </w:r>
     </w:p>
     <w:sectPr>
       <w:pgSz w:w="12240" w:h="15840"/>

</xml_diff>